<commit_message>
inclusão de RNF na documentação
</commit_message>
<xml_diff>
--- a/GerenciamentoBovinos/Documentação/Documentação técnica/Documentação Final.docx
+++ b/GerenciamentoBovinos/Documentação/Documentação técnica/Documentação Final.docx
@@ -144,6 +144,13 @@
     </w:p>
     <w:sdt>
       <w:sdtPr>
+        <w:rPr>
+          <w:rFonts w:asciiTheme="minorHAnsi" w:eastAsiaTheme="minorHAnsi" w:hAnsiTheme="minorHAnsi" w:cstheme="minorBidi"/>
+          <w:color w:val="auto"/>
+          <w:sz w:val="22"/>
+          <w:szCs w:val="22"/>
+          <w:lang w:eastAsia="en-US"/>
+        </w:rPr>
         <w:id w:val="368576616"/>
         <w:docPartObj>
           <w:docPartGallery w:val="Table of Contents"/>
@@ -152,13 +159,8 @@
       </w:sdtPr>
       <w:sdtEndPr>
         <w:rPr>
-          <w:rFonts w:asciiTheme="minorHAnsi" w:eastAsiaTheme="minorHAnsi" w:hAnsiTheme="minorHAnsi" w:cstheme="minorBidi"/>
           <w:b/>
           <w:bCs/>
-          <w:color w:val="auto"/>
-          <w:sz w:val="22"/>
-          <w:szCs w:val="22"/>
-          <w:lang w:eastAsia="en-US"/>
         </w:rPr>
       </w:sdtEndPr>
       <w:sdtContent>
@@ -2696,7 +2698,55 @@
           <w:sz w:val="24"/>
           <w:szCs w:val="24"/>
         </w:rPr>
-        <w:t>tário gostar de ter um cadastro de confinamento no sistema. Esse e a principal funcionalidade do nosso sistema pois aqui vamos de ter controle geral de quantos gado tenho alocado para</w:t>
+        <w:t>tário gostar</w:t>
+      </w:r>
+      <w:r>
+        <w:rPr>
+          <w:rFonts w:ascii="Arial" w:hAnsi="Arial" w:cs="Arial"/>
+          <w:sz w:val="24"/>
+          <w:szCs w:val="24"/>
+        </w:rPr>
+        <w:t>ia</w:t>
+      </w:r>
+      <w:r>
+        <w:rPr>
+          <w:rFonts w:ascii="Arial" w:hAnsi="Arial" w:cs="Arial"/>
+          <w:sz w:val="24"/>
+          <w:szCs w:val="24"/>
+        </w:rPr>
+        <w:t xml:space="preserve"> de ter um cadastro de confinamento no sistema. Esse e a principal funcionalidade do nosso sistema pois aqui vamos de ter controle geral de quantos </w:t>
+      </w:r>
+      <w:r>
+        <w:rPr>
+          <w:rFonts w:ascii="Arial" w:hAnsi="Arial" w:cs="Arial"/>
+          <w:sz w:val="24"/>
+          <w:szCs w:val="24"/>
+        </w:rPr>
+        <w:t>animais teremos</w:t>
+      </w:r>
+      <w:r>
+        <w:rPr>
+          <w:rFonts w:ascii="Arial" w:hAnsi="Arial" w:cs="Arial"/>
+          <w:sz w:val="24"/>
+          <w:szCs w:val="24"/>
+        </w:rPr>
+        <w:t xml:space="preserve"> alocado</w:t>
+      </w:r>
+      <w:r>
+        <w:rPr>
+          <w:rFonts w:ascii="Arial" w:hAnsi="Arial" w:cs="Arial"/>
+          <w:sz w:val="24"/>
+          <w:szCs w:val="24"/>
+        </w:rPr>
+        <w:t>s</w:t>
+      </w:r>
+      <w:r>
+        <w:rPr>
+          <w:rFonts w:ascii="Arial" w:hAnsi="Arial" w:cs="Arial"/>
+          <w:sz w:val="24"/>
+          <w:szCs w:val="24"/>
+        </w:rPr>
+        <w:t xml:space="preserve"> para</w:t>
       </w:r>
       <w:r>
         <w:rPr>
@@ -2730,7 +2780,23 @@
           <w:sz w:val="24"/>
           <w:szCs w:val="24"/>
         </w:rPr>
-        <w:t>Todo bovino inserido no sistema deverá ser inserido no confinamento, assim terei controle sobre todo os animais e poderei inserir os custos diários, como alimentação e atendimentos veterinários.</w:t>
+        <w:t xml:space="preserve">Todo bovino inserido no sistema </w:t>
+      </w:r>
+      <w:r>
+        <w:rPr>
+          <w:rFonts w:ascii="Arial" w:hAnsi="Arial" w:cs="Arial"/>
+          <w:sz w:val="24"/>
+          <w:szCs w:val="24"/>
+        </w:rPr>
+        <w:t xml:space="preserve">será automaticamente inserido </w:t>
+      </w:r>
+      <w:r>
+        <w:rPr>
+          <w:rFonts w:ascii="Arial" w:hAnsi="Arial" w:cs="Arial"/>
+          <w:sz w:val="24"/>
+          <w:szCs w:val="24"/>
+        </w:rPr>
+        <w:t>no confinamento, assim terei controle sobre todo os animais e poderei inserir os custos diários, como alimentação e atendimentos veterinários.</w:t>
       </w:r>
       <w:r>
         <w:rPr>
@@ -2886,103 +2952,7 @@
           <w:sz w:val="24"/>
           <w:szCs w:val="24"/>
         </w:rPr>
-        <w:t xml:space="preserve">usuário do sistema gostaria de cadastrar itens e bovinos </w:t>
-      </w:r>
-      <w:r>
-        <w:rPr>
-          <w:rFonts w:ascii="Arial" w:hAnsi="Arial" w:cs="Arial"/>
-          <w:sz w:val="24"/>
-          <w:szCs w:val="24"/>
-        </w:rPr>
-        <w:t>vendidos</w:t>
-      </w:r>
-      <w:r>
-        <w:rPr>
-          <w:rFonts w:ascii="Arial" w:hAnsi="Arial" w:cs="Arial"/>
-          <w:sz w:val="24"/>
-          <w:szCs w:val="24"/>
-        </w:rPr>
-        <w:t xml:space="preserve"> pela empresa, sendo que os itens </w:t>
-      </w:r>
-      <w:r>
-        <w:rPr>
-          <w:rFonts w:ascii="Arial" w:hAnsi="Arial" w:cs="Arial"/>
-          <w:sz w:val="24"/>
-          <w:szCs w:val="24"/>
-        </w:rPr>
-        <w:t>vendidos</w:t>
-      </w:r>
-      <w:r>
-        <w:rPr>
-          <w:rFonts w:ascii="Arial" w:hAnsi="Arial" w:cs="Arial"/>
-          <w:sz w:val="24"/>
-          <w:szCs w:val="24"/>
-        </w:rPr>
-        <w:t xml:space="preserve"> </w:t>
-      </w:r>
-      <w:r>
-        <w:rPr>
-          <w:rFonts w:ascii="Arial" w:hAnsi="Arial" w:cs="Arial"/>
-          <w:sz w:val="24"/>
-          <w:szCs w:val="24"/>
-        </w:rPr>
-        <w:t>serão retirados do</w:t>
-      </w:r>
-      <w:r>
-        <w:rPr>
-          <w:rFonts w:ascii="Arial" w:hAnsi="Arial" w:cs="Arial"/>
-          <w:sz w:val="24"/>
-          <w:szCs w:val="24"/>
-        </w:rPr>
-        <w:t xml:space="preserve"> estoque e os bovinos </w:t>
-      </w:r>
-      <w:r>
-        <w:rPr>
-          <w:rFonts w:ascii="Arial" w:hAnsi="Arial" w:cs="Arial"/>
-          <w:sz w:val="24"/>
-          <w:szCs w:val="24"/>
-        </w:rPr>
-        <w:t xml:space="preserve">do </w:t>
-      </w:r>
-      <w:r>
-        <w:rPr>
-          <w:rFonts w:ascii="Arial" w:hAnsi="Arial" w:cs="Arial"/>
-          <w:sz w:val="24"/>
-          <w:szCs w:val="24"/>
-        </w:rPr>
-        <w:t xml:space="preserve">confinamento. Para gerar um pedido eu tenho que colocar quais são os itens, o fornecedor, quantidade e valor de </w:t>
-      </w:r>
-      <w:r>
-        <w:rPr>
-          <w:rFonts w:ascii="Arial" w:hAnsi="Arial" w:cs="Arial"/>
-          <w:sz w:val="24"/>
-          <w:szCs w:val="24"/>
-        </w:rPr>
-        <w:t>margem de venda</w:t>
-      </w:r>
-      <w:r>
-        <w:rPr>
-          <w:rFonts w:ascii="Arial" w:hAnsi="Arial" w:cs="Arial"/>
-          <w:sz w:val="24"/>
-          <w:szCs w:val="24"/>
-        </w:rPr>
-        <w:t>.</w:t>
-      </w:r>
-      <w:r>
-        <w:rPr>
-          <w:rFonts w:ascii="Arial" w:hAnsi="Arial" w:cs="Arial"/>
-          <w:sz w:val="24"/>
-          <w:szCs w:val="24"/>
-        </w:rPr>
-        <w:t xml:space="preserve"> O pedido final deve ter todos esses itens e o valor final do pedido</w:t>
-      </w:r>
-      <w:r>
-        <w:rPr>
-          <w:rFonts w:ascii="Arial" w:hAnsi="Arial" w:cs="Arial"/>
-          <w:sz w:val="24"/>
-          <w:szCs w:val="24"/>
-        </w:rPr>
-        <w:t xml:space="preserve"> </w:t>
+        <w:t xml:space="preserve">usuário do sistema gostaria de cadastrar itens e bovinos vendidos pela empresa, sendo que os itens vendidos serão retirados do estoque e os bovinos do confinamento. Para gerar um pedido eu tenho que colocar quais são os itens, o fornecedor, quantidade e valor de margem de venda. O pedido final deve ter todos esses itens e o valor final do pedido </w:t>
       </w:r>
     </w:p>
     <w:p>
@@ -3000,23 +2970,7 @@
           <w:sz w:val="24"/>
           <w:szCs w:val="24"/>
         </w:rPr>
-        <w:t xml:space="preserve">Eu gostaria de ter uma relação de todos os pedidos de </w:t>
-      </w:r>
-      <w:r>
-        <w:rPr>
-          <w:rFonts w:ascii="Arial" w:hAnsi="Arial" w:cs="Arial"/>
-          <w:sz w:val="24"/>
-          <w:szCs w:val="24"/>
-        </w:rPr>
-        <w:t>venda</w:t>
-      </w:r>
-      <w:r>
-        <w:rPr>
-          <w:rFonts w:ascii="Arial" w:hAnsi="Arial" w:cs="Arial"/>
-          <w:sz w:val="24"/>
-          <w:szCs w:val="24"/>
-        </w:rPr>
-        <w:t xml:space="preserve"> já realizados e poder visualizar eles.</w:t>
+        <w:t>Eu gostaria de ter uma relação de todos os pedidos de venda já realizados e poder visualizar eles.</w:t>
       </w:r>
     </w:p>
     <w:p>
@@ -3111,7 +3065,26 @@
       </w:r>
       <w:bookmarkEnd w:id="14"/>
     </w:p>
-    <w:p/>
+    <w:p>
+      <w:r>
+        <w:t>O sistema foi escrito utilizando o .NET Framework 4.8, foi utilizado o padrão MVC (ASP.NET MVC 5).</w:t>
+      </w:r>
+    </w:p>
+    <w:p>
+      <w:r>
+        <w:t>Para banco de dados foi utilizado o SQL SERVER (local).</w:t>
+      </w:r>
+    </w:p>
+    <w:p>
+      <w:r>
+        <w:t>Para utilizar o sistema é necessário ter acesso a internet</w:t>
+      </w:r>
+      <w:r>
+        <w:t>.</w:t>
+      </w:r>
+      <w:bookmarkStart w:id="15" w:name="_GoBack"/>
+      <w:bookmarkEnd w:id="15"/>
+    </w:p>
     <w:p>
       <w:pPr>
         <w:pStyle w:val="Ttulo1"/>
@@ -3121,7 +3094,7 @@
           <w:szCs w:val="28"/>
         </w:rPr>
       </w:pPr>
-      <w:bookmarkStart w:id="15" w:name="_Toc25090575"/>
+      <w:bookmarkStart w:id="16" w:name="_Toc25090575"/>
       <w:r>
         <w:rPr>
           <w:rFonts w:ascii="Arial" w:hAnsi="Arial" w:cs="Arial"/>
@@ -3131,7 +3104,7 @@
         <w:lastRenderedPageBreak/>
         <w:t>Mapa Mental</w:t>
       </w:r>
-      <w:bookmarkEnd w:id="15"/>
+      <w:bookmarkEnd w:id="16"/>
     </w:p>
     <w:p>
       <w:pPr>
@@ -3149,6 +3122,7 @@
           <w:rFonts w:ascii="Arial" w:hAnsi="Arial" w:cs="Arial"/>
           <w:b/>
           <w:bCs/>
+          <w:noProof/>
           <w:sz w:val="28"/>
           <w:szCs w:val="28"/>
         </w:rPr>
@@ -3263,7 +3237,7 @@
           <w:szCs w:val="28"/>
         </w:rPr>
       </w:pPr>
-      <w:bookmarkStart w:id="16" w:name="_Toc25090576"/>
+      <w:bookmarkStart w:id="17" w:name="_Toc25090576"/>
       <w:r>
         <w:rPr>
           <w:rFonts w:ascii="Arial" w:hAnsi="Arial" w:cs="Arial"/>
@@ -3274,7 +3248,7 @@
         </w:rPr>
         <w:t>Banco de dados</w:t>
       </w:r>
-      <w:bookmarkEnd w:id="16"/>
+      <w:bookmarkEnd w:id="17"/>
     </w:p>
     <w:p>
       <w:pPr>
@@ -9777,8 +9751,7 @@
           <w:szCs w:val="28"/>
         </w:rPr>
       </w:pPr>
-      <w:bookmarkStart w:id="17" w:name="_Toc25090577"/>
-      <w:bookmarkStart w:id="18" w:name="_GoBack"/>
+      <w:bookmarkStart w:id="18" w:name="_Toc25090577"/>
       <w:r>
         <w:rPr>
           <w:rFonts w:ascii="Arial" w:hAnsi="Arial" w:cs="Arial"/>
@@ -9789,9 +9762,8 @@
         </w:rPr>
         <w:t>Diagrama de Classes</w:t>
       </w:r>
-      <w:bookmarkEnd w:id="17"/>
-    </w:p>
-    <w:bookmarkEnd w:id="18"/>
+      <w:bookmarkEnd w:id="18"/>
+    </w:p>
     <w:p>
       <w:pPr>
         <w:jc w:val="both"/>
@@ -10123,6 +10095,7 @@
         <w:docPartUnique/>
       </w:docPartObj>
     </w:sdtPr>
+    <w:sdtEndPr/>
     <w:sdtContent>
       <w:p>
         <w:pPr>
@@ -11496,6 +11469,7 @@
     <w:lsdException w:name="HTML Sample" w:semiHidden="1" w:unhideWhenUsed="1"/>
     <w:lsdException w:name="HTML Typewriter" w:semiHidden="1" w:unhideWhenUsed="1"/>
     <w:lsdException w:name="HTML Variable" w:semiHidden="1" w:unhideWhenUsed="1"/>
+    <w:lsdException w:name="Normal Table" w:semiHidden="1" w:unhideWhenUsed="1"/>
     <w:lsdException w:name="annotation subject" w:semiHidden="1" w:unhideWhenUsed="1"/>
     <w:lsdException w:name="No List" w:semiHidden="1" w:unhideWhenUsed="1"/>
     <w:lsdException w:name="Outline List 1" w:semiHidden="1" w:unhideWhenUsed="1"/>
@@ -11538,8 +11512,11 @@
     <w:lsdException w:name="Table Contemporary" w:semiHidden="1" w:unhideWhenUsed="1"/>
     <w:lsdException w:name="Table Elegant" w:semiHidden="1" w:unhideWhenUsed="1"/>
     <w:lsdException w:name="Table Professional" w:semiHidden="1" w:unhideWhenUsed="1"/>
+    <w:lsdException w:name="Table Subtle 1" w:semiHidden="1" w:unhideWhenUsed="1"/>
     <w:lsdException w:name="Table Subtle 2" w:semiHidden="1" w:unhideWhenUsed="1"/>
     <w:lsdException w:name="Table Web 1" w:semiHidden="1" w:unhideWhenUsed="1"/>
+    <w:lsdException w:name="Table Web 2" w:semiHidden="1" w:unhideWhenUsed="1"/>
+    <w:lsdException w:name="Table Web 3" w:semiHidden="1" w:unhideWhenUsed="1"/>
     <w:lsdException w:name="Balloon Text" w:semiHidden="1" w:unhideWhenUsed="1"/>
     <w:lsdException w:name="Table Grid" w:uiPriority="39"/>
     <w:lsdException w:name="Table Theme" w:semiHidden="1" w:unhideWhenUsed="1"/>
@@ -12250,7 +12227,7 @@
 </file>
 
 <file path=customXml/itemProps1.xml><?xml version="1.0" encoding="utf-8"?>
-<ds:datastoreItem xmlns:ds="http://schemas.openxmlformats.org/officeDocument/2006/customXml" ds:itemID="{E05DF4EB-09C4-4809-842E-61943F51B8BC}">
+<ds:datastoreItem xmlns:ds="http://schemas.openxmlformats.org/officeDocument/2006/customXml" ds:itemID="{102CCD59-A631-4EAF-ABFE-1ECEED06E0FA}">
   <ds:schemaRefs>
     <ds:schemaRef ds:uri="http://schemas.openxmlformats.org/officeDocument/2006/bibliography"/>
   </ds:schemaRefs>

</xml_diff>